<commit_message>
docs: Añadir reporte de análisis grupal
</commit_message>
<xml_diff>
--- a/reports/Group/D03/00 - Requirements - Group.docx
+++ b/reports/Group/D03/00 - Requirements - Group.docx
@@ -123,7 +123,6 @@
               </w:rPr>
               <w:tab/>
             </w:r>
-            <w:permStart w:id="143746294" w:edGrp="everyone"/>
             <w:sdt>
               <w:sdtPr>
                 <w:rPr>
@@ -137,6 +136,7 @@
                 <w15:appearance w15:val="hidden"/>
                 <w:text/>
               </w:sdtPr>
+              <w:sdtEndPr/>
               <w:sdtContent>
                 <w:r>
                   <w:rPr>
@@ -170,7 +170,6 @@
                 </w:r>
               </w:sdtContent>
             </w:sdt>
-            <w:permEnd w:id="143746294"/>
           </w:p>
         </w:tc>
       </w:tr>
@@ -213,7 +212,6 @@
               </w:rPr>
               <w:tab/>
             </w:r>
-            <w:permStart w:id="420692352" w:edGrp="everyone"/>
             <w:sdt>
               <w:sdtPr>
                 <w:rPr>
@@ -227,6 +225,7 @@
                 <w15:appearance w15:val="hidden"/>
                 <w:text/>
               </w:sdtPr>
+              <w:sdtEndPr/>
               <w:sdtContent>
                 <w:r>
                   <w:rPr>
@@ -248,7 +247,6 @@
                 </w:r>
               </w:sdtContent>
             </w:sdt>
-            <w:permEnd w:id="420692352"/>
           </w:p>
         </w:tc>
       </w:tr>
@@ -301,7 +299,6 @@
               </w:rPr>
               <w:tab/>
             </w:r>
-            <w:permStart w:id="291510380" w:edGrp="everyone"/>
             <w:sdt>
               <w:sdtPr>
                 <w:rPr>
@@ -316,6 +313,7 @@
                 <w15:appearance w15:val="hidden"/>
                 <w:text/>
               </w:sdtPr>
+              <w:sdtEndPr/>
               <w:sdtContent>
                 <w:r>
                   <w:rPr>
@@ -334,7 +332,6 @@
               </w:sdtContent>
             </w:sdt>
           </w:p>
-          <w:permEnd w:id="291510380"/>
           <w:p>
             <w:pPr>
               <w:pStyle w:val="Sinespaciado"/>
@@ -364,7 +361,6 @@
               </w:rPr>
               <w:tab/>
             </w:r>
-            <w:permStart w:id="1364481481" w:edGrp="everyone"/>
             <w:sdt>
               <w:sdtPr>
                 <w:rPr>
@@ -379,6 +375,7 @@
                 <w15:appearance w15:val="hidden"/>
                 <w:text/>
               </w:sdtPr>
+              <w:sdtEndPr/>
               <w:sdtContent>
                 <w:r>
                   <w:rPr>
@@ -403,7 +400,6 @@
                 </w:r>
               </w:sdtContent>
             </w:sdt>
-            <w:permEnd w:id="1364481481"/>
           </w:p>
           <w:p>
             <w:pPr>
@@ -432,7 +428,6 @@
               </w:rPr>
               <w:tab/>
             </w:r>
-            <w:permStart w:id="1443845444" w:edGrp="everyone"/>
             <w:sdt>
               <w:sdtPr>
                 <w:rPr>
@@ -447,6 +442,7 @@
                 <w15:appearance w15:val="hidden"/>
                 <w:text/>
               </w:sdtPr>
+              <w:sdtEndPr/>
               <w:sdtContent>
                 <w:r>
                   <w:rPr>
@@ -485,7 +481,6 @@
                 </w:r>
               </w:sdtContent>
             </w:sdt>
-            <w:permEnd w:id="1443845444"/>
             <w:r>
               <w:rPr>
                 <w:rFonts w:asciiTheme="majorHAnsi" w:hAnsiTheme="majorHAnsi" w:cstheme="majorHAnsi"/>
@@ -514,7 +509,6 @@
               </w:rPr>
               <w:tab/>
             </w:r>
-            <w:permStart w:id="415123737" w:edGrp="everyone"/>
             <w:sdt>
               <w:sdtPr>
                 <w:rPr>
@@ -529,6 +523,7 @@
                 <w15:appearance w15:val="hidden"/>
                 <w:text/>
               </w:sdtPr>
+              <w:sdtEndPr/>
               <w:sdtContent>
                 <w:r>
                   <w:rPr>
@@ -556,8 +551,17 @@
                     <w:rFonts w:asciiTheme="majorHAnsi" w:hAnsiTheme="majorHAnsi" w:cstheme="majorHAnsi"/>
                     <w:lang w:val="es-ES"/>
                   </w:rPr>
-                  <w:t>Desarrollador, Tester</w:t>
+                  <w:t xml:space="preserve">Desarrollador, </w:t>
                 </w:r>
+                <w:proofErr w:type="spellStart"/>
+                <w:r>
+                  <w:rPr>
+                    <w:rFonts w:asciiTheme="majorHAnsi" w:hAnsiTheme="majorHAnsi" w:cstheme="majorHAnsi"/>
+                    <w:lang w:val="es-ES"/>
+                  </w:rPr>
+                  <w:t>Tester</w:t>
+                </w:r>
+                <w:proofErr w:type="spellEnd"/>
                 <w:r>
                   <w:rPr>
                     <w:rFonts w:asciiTheme="majorHAnsi" w:hAnsiTheme="majorHAnsi" w:cstheme="majorHAnsi"/>
@@ -567,7 +571,6 @@
                 </w:r>
               </w:sdtContent>
             </w:sdt>
-            <w:permEnd w:id="415123737"/>
           </w:p>
         </w:tc>
         <w:tc>
@@ -613,12 +616,6 @@
                 <w:rFonts w:asciiTheme="majorHAnsi" w:hAnsiTheme="majorHAnsi" w:cstheme="majorHAnsi"/>
               </w:rPr>
               <w:tab/>
-            </w:r>
-            <w:permStart w:id="1081366304" w:edGrp="everyone"/>
-            <w:r>
-              <w:rPr>
-                <w:rFonts w:asciiTheme="majorHAnsi" w:hAnsiTheme="majorHAnsi" w:cstheme="majorHAnsi"/>
-              </w:rPr>
               <w:t xml:space="preserve"> </w:t>
             </w:r>
             <w:sdt>
@@ -635,6 +632,7 @@
                 <w15:appearance w15:val="hidden"/>
                 <w:text/>
               </w:sdtPr>
+              <w:sdtEndPr/>
               <w:sdtContent>
                 <w:r>
                   <w:rPr>
@@ -646,7 +644,6 @@
               </w:sdtContent>
             </w:sdt>
           </w:p>
-          <w:permEnd w:id="1081366304"/>
           <w:p>
             <w:pPr>
               <w:pStyle w:val="Sinespaciado"/>
@@ -676,7 +673,6 @@
               </w:rPr>
               <w:tab/>
             </w:r>
-            <w:permStart w:id="554395221" w:edGrp="everyone"/>
             <w:sdt>
               <w:sdtPr>
                 <w:rPr>
@@ -691,6 +687,7 @@
                 <w15:appearance w15:val="hidden"/>
                 <w:text/>
               </w:sdtPr>
+              <w:sdtEndPr/>
               <w:sdtContent>
                 <w:r>
                   <w:rPr>
@@ -715,7 +712,6 @@
                 </w:r>
               </w:sdtContent>
             </w:sdt>
-            <w:permEnd w:id="554395221"/>
           </w:p>
           <w:p>
             <w:pPr>
@@ -744,7 +740,6 @@
               </w:rPr>
               <w:tab/>
             </w:r>
-            <w:permStart w:id="84825807" w:edGrp="everyone"/>
             <w:sdt>
               <w:sdtPr>
                 <w:rPr>
@@ -759,6 +754,7 @@
                 <w15:appearance w15:val="hidden"/>
                 <w:text/>
               </w:sdtPr>
+              <w:sdtEndPr/>
               <w:sdtContent>
                 <w:r>
                   <w:rPr>
@@ -786,8 +782,17 @@
                     <w:rFonts w:asciiTheme="majorHAnsi" w:hAnsiTheme="majorHAnsi" w:cstheme="majorHAnsi"/>
                     <w:lang w:val="es-ES"/>
                   </w:rPr>
-                  <w:t>rrez Arazo</w:t>
+                  <w:t xml:space="preserve">rrez </w:t>
                 </w:r>
+                <w:proofErr w:type="spellStart"/>
+                <w:r>
+                  <w:rPr>
+                    <w:rFonts w:asciiTheme="majorHAnsi" w:hAnsiTheme="majorHAnsi" w:cstheme="majorHAnsi"/>
+                    <w:lang w:val="es-ES"/>
+                  </w:rPr>
+                  <w:t>Arazo</w:t>
+                </w:r>
+                <w:proofErr w:type="spellEnd"/>
                 <w:r>
                   <w:rPr>
                     <w:rFonts w:asciiTheme="majorHAnsi" w:hAnsiTheme="majorHAnsi" w:cstheme="majorHAnsi"/>
@@ -811,7 +816,6 @@
                 </w:r>
               </w:sdtContent>
             </w:sdt>
-            <w:permEnd w:id="84825807"/>
           </w:p>
           <w:p>
             <w:pPr>
@@ -840,7 +844,6 @@
               </w:rPr>
               <w:tab/>
             </w:r>
-            <w:permStart w:id="584389830" w:edGrp="everyone"/>
             <w:sdt>
               <w:sdtPr>
                 <w:rPr>
@@ -855,6 +858,7 @@
                 <w15:appearance w15:val="hidden"/>
                 <w:text/>
               </w:sdtPr>
+              <w:sdtEndPr/>
               <w:sdtContent>
                 <w:r>
                   <w:rPr>
@@ -889,11 +893,26 @@
                     <w:rFonts w:asciiTheme="majorHAnsi" w:hAnsiTheme="majorHAnsi" w:cstheme="majorHAnsi"/>
                     <w:lang w:val="es-ES"/>
                   </w:rPr>
-                  <w:t xml:space="preserve">, Tester  </w:t>
+                  <w:t xml:space="preserve">, </w:t>
+                </w:r>
+                <w:proofErr w:type="spellStart"/>
+                <w:r>
+                  <w:rPr>
+                    <w:rFonts w:asciiTheme="majorHAnsi" w:hAnsiTheme="majorHAnsi" w:cstheme="majorHAnsi"/>
+                    <w:lang w:val="es-ES"/>
+                  </w:rPr>
+                  <w:t>Tester</w:t>
+                </w:r>
+                <w:proofErr w:type="spellEnd"/>
+                <w:r>
+                  <w:rPr>
+                    <w:rFonts w:asciiTheme="majorHAnsi" w:hAnsiTheme="majorHAnsi" w:cstheme="majorHAnsi"/>
+                    <w:lang w:val="es-ES"/>
+                  </w:rPr>
+                  <w:t xml:space="preserve">  </w:t>
                 </w:r>
               </w:sdtContent>
             </w:sdt>
-            <w:permEnd w:id="584389830"/>
           </w:p>
         </w:tc>
       </w:tr>
@@ -945,7 +964,6 @@
               </w:rPr>
               <w:tab/>
             </w:r>
-            <w:permStart w:id="1000832359" w:edGrp="everyone"/>
             <w:sdt>
               <w:sdtPr>
                 <w:rPr>
@@ -960,6 +978,7 @@
                 <w15:appearance w15:val="hidden"/>
                 <w:text/>
               </w:sdtPr>
+              <w:sdtEndPr/>
               <w:sdtContent>
                 <w:r>
                   <w:rPr>
@@ -978,7 +997,6 @@
               </w:sdtContent>
             </w:sdt>
           </w:p>
-          <w:permEnd w:id="1000832359"/>
           <w:p>
             <w:pPr>
               <w:pStyle w:val="Sinespaciado"/>
@@ -1008,7 +1026,6 @@
               </w:rPr>
               <w:tab/>
             </w:r>
-            <w:permStart w:id="926035648" w:edGrp="everyone"/>
             <w:sdt>
               <w:sdtPr>
                 <w:rPr>
@@ -1023,6 +1040,7 @@
                 <w15:appearance w15:val="hidden"/>
                 <w:text/>
               </w:sdtPr>
+              <w:sdtEndPr/>
               <w:sdtContent>
                 <w:r>
                   <w:rPr>
@@ -1031,6 +1049,7 @@
                   </w:rPr>
                   <w:t xml:space="preserve"> </w:t>
                 </w:r>
+                <w:proofErr w:type="spellStart"/>
                 <w:r>
                   <w:rPr>
                     <w:rFonts w:asciiTheme="majorHAnsi" w:hAnsiTheme="majorHAnsi" w:cstheme="majorHAnsi"/>
@@ -1038,6 +1057,7 @@
                   </w:rPr>
                   <w:t>juavarver</w:t>
                 </w:r>
+                <w:proofErr w:type="spellEnd"/>
                 <w:r>
                   <w:rPr>
                     <w:rFonts w:asciiTheme="majorHAnsi" w:hAnsiTheme="majorHAnsi" w:cstheme="majorHAnsi"/>
@@ -1047,7 +1067,6 @@
                 </w:r>
               </w:sdtContent>
             </w:sdt>
-            <w:permEnd w:id="926035648"/>
           </w:p>
           <w:p>
             <w:pPr>
@@ -1077,7 +1096,6 @@
               </w:rPr>
               <w:tab/>
             </w:r>
-            <w:permStart w:id="1519068571" w:edGrp="everyone"/>
             <w:sdt>
               <w:sdtPr>
                 <w:rPr>
@@ -1092,6 +1110,7 @@
                 <w15:appearance w15:val="hidden"/>
                 <w:text/>
               </w:sdtPr>
+              <w:sdtEndPr/>
               <w:sdtContent>
                 <w:r>
                   <w:rPr>
@@ -1124,7 +1143,6 @@
               </w:sdtContent>
             </w:sdt>
           </w:p>
-          <w:permEnd w:id="1519068571"/>
           <w:p>
             <w:pPr>
               <w:pStyle w:val="Sinespaciado"/>
@@ -1152,7 +1170,6 @@
               </w:rPr>
               <w:tab/>
             </w:r>
-            <w:permStart w:id="1983335098" w:edGrp="everyone"/>
             <w:sdt>
               <w:sdtPr>
                 <w:rPr>
@@ -1165,6 +1182,7 @@
                 </w:placeholder>
                 <w:text/>
               </w:sdtPr>
+              <w:sdtEndPr/>
               <w:sdtContent>
                 <w:r>
                   <w:rPr>
@@ -1172,11 +1190,33 @@
                   </w:rPr>
                   <w:t xml:space="preserve"> </w:t>
                 </w:r>
+                <w:proofErr w:type="spellStart"/>
                 <w:r>
                   <w:rPr>
                     <w:rFonts w:asciiTheme="majorHAnsi" w:hAnsiTheme="majorHAnsi" w:cstheme="majorHAnsi"/>
                   </w:rPr>
-                  <w:t>Analista, Desarrollador, Tester</w:t>
+                  <w:t>Analista</w:t>
+                </w:r>
+                <w:proofErr w:type="spellEnd"/>
+                <w:r>
+                  <w:rPr>
+                    <w:rFonts w:asciiTheme="majorHAnsi" w:hAnsiTheme="majorHAnsi" w:cstheme="majorHAnsi"/>
+                  </w:rPr>
+                  <w:t xml:space="preserve">, </w:t>
+                </w:r>
+                <w:proofErr w:type="spellStart"/>
+                <w:r>
+                  <w:rPr>
+                    <w:rFonts w:asciiTheme="majorHAnsi" w:hAnsiTheme="majorHAnsi" w:cstheme="majorHAnsi"/>
+                  </w:rPr>
+                  <w:t>Desarrollador</w:t>
+                </w:r>
+                <w:proofErr w:type="spellEnd"/>
+                <w:r>
+                  <w:rPr>
+                    <w:rFonts w:asciiTheme="majorHAnsi" w:hAnsiTheme="majorHAnsi" w:cstheme="majorHAnsi"/>
+                  </w:rPr>
+                  <w:t>, Tester</w:t>
                 </w:r>
                 <w:r>
                   <w:rPr>
@@ -1192,7 +1232,6 @@
                 </w:r>
               </w:sdtContent>
             </w:sdt>
-            <w:permEnd w:id="1983335098"/>
           </w:p>
         </w:tc>
         <w:tc>
@@ -1239,7 +1278,6 @@
               </w:rPr>
               <w:tab/>
             </w:r>
-            <w:permStart w:id="1222207409" w:edGrp="everyone"/>
             <w:sdt>
               <w:sdtPr>
                 <w:rPr>
@@ -1254,6 +1292,7 @@
                 <w15:appearance w15:val="hidden"/>
                 <w:text/>
               </w:sdtPr>
+              <w:sdtEndPr/>
               <w:sdtContent>
                 <w:r>
                   <w:rPr>
@@ -1272,7 +1311,6 @@
               </w:sdtContent>
             </w:sdt>
           </w:p>
-          <w:permEnd w:id="1222207409"/>
           <w:p>
             <w:pPr>
               <w:pStyle w:val="Sinespaciado"/>
@@ -1302,7 +1340,6 @@
               </w:rPr>
               <w:tab/>
             </w:r>
-            <w:permStart w:id="484340907" w:edGrp="everyone"/>
             <w:sdt>
               <w:sdtPr>
                 <w:rPr>
@@ -1317,6 +1354,7 @@
                 <w15:appearance w15:val="hidden"/>
                 <w:text/>
               </w:sdtPr>
+              <w:sdtEndPr/>
               <w:sdtContent>
                 <w:r>
                   <w:rPr>
@@ -1341,7 +1379,6 @@
                 </w:r>
               </w:sdtContent>
             </w:sdt>
-            <w:permEnd w:id="484340907"/>
           </w:p>
           <w:p>
             <w:pPr>
@@ -1370,7 +1407,6 @@
               </w:rPr>
               <w:tab/>
             </w:r>
-            <w:permStart w:id="386604040" w:edGrp="everyone"/>
             <w:sdt>
               <w:sdtPr>
                 <w:rPr>
@@ -1385,6 +1421,7 @@
                 <w15:appearance w15:val="hidden"/>
                 <w:text/>
               </w:sdtPr>
+              <w:sdtEndPr/>
               <w:sdtContent>
                 <w:r>
                   <w:rPr>
@@ -1423,7 +1460,6 @@
                 </w:r>
               </w:sdtContent>
             </w:sdt>
-            <w:permEnd w:id="386604040"/>
           </w:p>
           <w:p>
             <w:pPr>
@@ -1452,7 +1488,6 @@
               </w:rPr>
               <w:tab/>
             </w:r>
-            <w:permStart w:id="1487353257" w:edGrp="everyone"/>
             <w:sdt>
               <w:sdtPr>
                 <w:rPr>
@@ -1467,6 +1502,7 @@
                 <w15:appearance w15:val="hidden"/>
                 <w:text/>
               </w:sdtPr>
+              <w:sdtEndPr/>
               <w:sdtContent>
                 <w:r>
                   <w:rPr>
@@ -1480,8 +1516,17 @@
                     <w:rFonts w:asciiTheme="majorHAnsi" w:hAnsiTheme="majorHAnsi" w:cstheme="majorHAnsi"/>
                     <w:lang w:val="es-ES"/>
                   </w:rPr>
-                  <w:t>Analista, Desarrollador, Tester</w:t>
+                  <w:t xml:space="preserve">Analista, Desarrollador, </w:t>
                 </w:r>
+                <w:proofErr w:type="spellStart"/>
+                <w:r>
+                  <w:rPr>
+                    <w:rFonts w:asciiTheme="majorHAnsi" w:hAnsiTheme="majorHAnsi" w:cstheme="majorHAnsi"/>
+                    <w:lang w:val="es-ES"/>
+                  </w:rPr>
+                  <w:t>Tester</w:t>
+                </w:r>
+                <w:proofErr w:type="spellEnd"/>
                 <w:r>
                   <w:rPr>
                     <w:rFonts w:asciiTheme="majorHAnsi" w:hAnsiTheme="majorHAnsi" w:cstheme="majorHAnsi"/>
@@ -1498,7 +1543,6 @@
                 </w:r>
               </w:sdtContent>
             </w:sdt>
-            <w:permEnd w:id="1487353257"/>
           </w:p>
         </w:tc>
       </w:tr>
@@ -1547,7 +1591,6 @@
               </w:rPr>
               <w:tab/>
             </w:r>
-            <w:permStart w:id="1631927432" w:edGrp="everyone"/>
             <w:sdt>
               <w:sdtPr>
                 <w:rPr>
@@ -1562,6 +1605,7 @@
                 <w15:appearance w15:val="hidden"/>
                 <w:text/>
               </w:sdtPr>
+              <w:sdtEndPr/>
               <w:sdtContent>
                 <w:r>
                   <w:rPr>
@@ -1580,7 +1624,6 @@
               </w:sdtContent>
             </w:sdt>
           </w:p>
-          <w:permEnd w:id="1631927432"/>
           <w:p>
             <w:pPr>
               <w:pStyle w:val="Sinespaciado"/>
@@ -1610,7 +1653,6 @@
               </w:rPr>
               <w:tab/>
             </w:r>
-            <w:permStart w:id="1398370153" w:edGrp="everyone"/>
             <w:sdt>
               <w:sdtPr>
                 <w:rPr>
@@ -1625,6 +1667,7 @@
                 <w15:appearance w15:val="hidden"/>
                 <w:text/>
               </w:sdtPr>
+              <w:sdtEndPr/>
               <w:sdtContent>
                 <w:r>
                   <w:rPr>
@@ -1649,7 +1692,6 @@
                 </w:r>
               </w:sdtContent>
             </w:sdt>
-            <w:permEnd w:id="1398370153"/>
           </w:p>
           <w:p>
             <w:pPr>
@@ -1678,7 +1720,6 @@
               </w:rPr>
               <w:tab/>
             </w:r>
-            <w:permStart w:id="72570348" w:edGrp="everyone"/>
             <w:sdt>
               <w:sdtPr>
                 <w:rPr>
@@ -1693,6 +1734,7 @@
                 <w15:appearance w15:val="hidden"/>
                 <w:text/>
               </w:sdtPr>
+              <w:sdtEndPr/>
               <w:sdtContent>
                 <w:r>
                   <w:rPr>
@@ -1731,7 +1773,6 @@
                 </w:r>
               </w:sdtContent>
             </w:sdt>
-            <w:permEnd w:id="72570348"/>
           </w:p>
           <w:p>
             <w:pPr>
@@ -1760,7 +1801,6 @@
               </w:rPr>
               <w:tab/>
             </w:r>
-            <w:permStart w:id="2077499526" w:edGrp="everyone"/>
             <w:sdt>
               <w:sdtPr>
                 <w:rPr>
@@ -1773,25 +1813,36 @@
                 </w:placeholder>
                 <w:text/>
               </w:sdtPr>
+              <w:sdtEndPr/>
               <w:sdtContent>
                 <w:r>
                   <w:rPr>
                     <w:rFonts w:asciiTheme="majorHAnsi" w:hAnsiTheme="majorHAnsi" w:cstheme="majorHAnsi"/>
                   </w:rPr>
-                  <w:t xml:space="preserve"> Analista</w:t>
+                  <w:t xml:space="preserve"> </w:t>
                 </w:r>
+                <w:proofErr w:type="spellStart"/>
+                <w:r>
+                  <w:rPr>
+                    <w:rFonts w:asciiTheme="majorHAnsi" w:hAnsiTheme="majorHAnsi" w:cstheme="majorHAnsi"/>
+                  </w:rPr>
+                  <w:t>Analista</w:t>
+                </w:r>
+                <w:proofErr w:type="spellEnd"/>
                 <w:r>
                   <w:rPr>
                     <w:rFonts w:asciiTheme="majorHAnsi" w:hAnsiTheme="majorHAnsi" w:cstheme="majorHAnsi"/>
                   </w:rPr>
                   <w:t xml:space="preserve">, </w:t>
                 </w:r>
+                <w:proofErr w:type="spellStart"/>
                 <w:r>
                   <w:rPr>
                     <w:rFonts w:asciiTheme="majorHAnsi" w:hAnsiTheme="majorHAnsi" w:cstheme="majorHAnsi"/>
                   </w:rPr>
                   <w:t>Desarrollador</w:t>
                 </w:r>
+                <w:proofErr w:type="spellEnd"/>
                 <w:r>
                   <w:rPr>
                     <w:rFonts w:asciiTheme="majorHAnsi" w:hAnsiTheme="majorHAnsi" w:cstheme="majorHAnsi"/>
@@ -1818,7 +1869,6 @@
                 </w:r>
               </w:sdtContent>
             </w:sdt>
-            <w:permEnd w:id="2077499526"/>
           </w:p>
         </w:tc>
         <w:tc>
@@ -1880,7 +1930,6 @@
               </w:rPr>
               <w:tab/>
             </w:r>
-            <w:permStart w:id="1772436159" w:edGrp="everyone"/>
             <w:sdt>
               <w:sdtPr>
                 <w:rPr>
@@ -1894,6 +1943,7 @@
                 <w15:appearance w15:val="hidden"/>
                 <w:text/>
               </w:sdtPr>
+              <w:sdtEndPr/>
               <w:sdtContent>
                 <w:r>
                   <w:rPr>
@@ -1939,7 +1989,6 @@
                 </w:r>
               </w:sdtContent>
             </w:sdt>
-            <w:permEnd w:id="1772436159"/>
           </w:p>
         </w:tc>
       </w:tr>
@@ -1959,7 +2008,6 @@
         <w:rPr>
           <w:rFonts w:cstheme="majorHAnsi"/>
         </w:rPr>
-        <w:lastRenderedPageBreak/>
         <w:t>MANDATORY</w:t>
       </w:r>
       <w:r>
@@ -2140,7 +2188,6 @@
       </w:r>
     </w:p>
     <w:bookmarkStart w:id="2" w:name="_Hlk157672140"/>
-    <w:permStart w:id="514992324" w:edGrp="everyone"/>
     <w:p>
       <w:pPr>
         <w:pStyle w:val="Comment-Grader"/>
@@ -2155,6 +2202,7 @@
           <w15:appearance w15:val="hidden"/>
           <w:text/>
         </w:sdtPr>
+        <w:sdtEndPr/>
         <w:sdtContent>
           <w:r>
             <w:t xml:space="preserve">  </w:t>
@@ -2167,7 +2215,6 @@
           </w:r>
         </w:sdtContent>
       </w:sdt>
-      <w:permEnd w:id="514992324"/>
       <w:r>
         <w:t xml:space="preserve">   </w:t>
       </w:r>
@@ -2182,7 +2229,6 @@
       </w:r>
     </w:p>
     <w:bookmarkStart w:id="3" w:name="_Hlk157672153"/>
-    <w:permStart w:id="1330789551" w:edGrp="everyone"/>
     <w:p>
       <w:pPr>
         <w:pStyle w:val="Comment-Grader"/>
@@ -2197,6 +2243,7 @@
           <w15:appearance w15:val="hidden"/>
           <w:text/>
         </w:sdtPr>
+        <w:sdtEndPr/>
         <w:sdtContent>
           <w:r>
             <w:t xml:space="preserve">  </w:t>
@@ -2209,7 +2256,6 @@
           </w:r>
         </w:sdtContent>
       </w:sdt>
-      <w:permEnd w:id="1330789551"/>
       <w:r>
         <w:t xml:space="preserve">  </w:t>
       </w:r>
@@ -2258,7 +2304,6 @@
         <w:t>schedule.</w:t>
       </w:r>
     </w:p>
-    <w:permStart w:id="263077281" w:edGrp="everyone"/>
     <w:p>
       <w:pPr>
         <w:pStyle w:val="Comment-Grader"/>
@@ -2273,6 +2318,7 @@
           <w15:appearance w15:val="hidden"/>
           <w:text/>
         </w:sdtPr>
+        <w:sdtEndPr/>
         <w:sdtContent>
           <w:r>
             <w:t xml:space="preserve">  </w:t>
@@ -2285,7 +2331,6 @@
           </w:r>
         </w:sdtContent>
       </w:sdt>
-      <w:permEnd w:id="263077281"/>
       <w:r>
         <w:t xml:space="preserve">   </w:t>
       </w:r>
@@ -2301,7 +2346,6 @@
         <w:rPr>
           <w:rFonts w:cstheme="majorHAnsi"/>
         </w:rPr>
-        <w:lastRenderedPageBreak/>
         <w:t>MANDATORY</w:t>
       </w:r>
       <w:r>
@@ -2500,7 +2544,6 @@
         <w:t>; no further information about them is needed in the system.</w:t>
       </w:r>
     </w:p>
-    <w:permStart w:id="3886208" w:edGrp="everyone"/>
     <w:p>
       <w:pPr>
         <w:pStyle w:val="Comment-Grader"/>
@@ -2515,6 +2558,7 @@
           <w15:appearance w15:val="hidden"/>
           <w:text/>
         </w:sdtPr>
+        <w:sdtEndPr/>
         <w:sdtContent>
           <w:r>
             <w:t xml:space="preserve">  </w:t>
@@ -2527,7 +2571,6 @@
           </w:r>
         </w:sdtContent>
       </w:sdt>
-      <w:permEnd w:id="3886208"/>
       <w:r>
         <w:t xml:space="preserve">  </w:t>
       </w:r>
@@ -2678,7 +2721,6 @@
         <w:t>,15}$").</w:t>
       </w:r>
     </w:p>
-    <w:permStart w:id="568988877" w:edGrp="everyone"/>
     <w:p>
       <w:pPr>
         <w:pStyle w:val="Comment-Grader"/>
@@ -2693,6 +2735,7 @@
           <w15:appearance w15:val="hidden"/>
           <w:text/>
         </w:sdtPr>
+        <w:sdtEndPr/>
         <w:sdtContent>
           <w:r>
             <w:t xml:space="preserve">  </w:t>
@@ -2705,7 +2748,6 @@
           </w:r>
         </w:sdtContent>
       </w:sdt>
-      <w:permEnd w:id="568988877"/>
       <w:r>
         <w:t xml:space="preserve">   </w:t>
       </w:r>
@@ -2896,7 +2938,6 @@
         <w:t xml:space="preserve"> characters).</w:t>
       </w:r>
     </w:p>
-    <w:permStart w:id="64176652" w:edGrp="everyone"/>
     <w:p>
       <w:pPr>
         <w:pStyle w:val="Comment-Grader"/>
@@ -2911,6 +2952,7 @@
           <w15:appearance w15:val="hidden"/>
           <w:text/>
         </w:sdtPr>
+        <w:sdtEndPr/>
         <w:sdtContent>
           <w:r>
             <w:t xml:space="preserve">  </w:t>
@@ -2923,7 +2965,6 @@
           </w:r>
         </w:sdtContent>
       </w:sdt>
-      <w:permEnd w:id="64176652"/>
       <w:r>
         <w:t xml:space="preserve">      </w:t>
       </w:r>
@@ -3092,7 +3133,6 @@
         <w:t xml:space="preserve">. </w:t>
       </w:r>
     </w:p>
-    <w:permStart w:id="2084199269" w:edGrp="everyone"/>
     <w:p>
       <w:pPr>
         <w:pStyle w:val="Comment-Grader"/>
@@ -3107,6 +3147,7 @@
           <w15:appearance w15:val="hidden"/>
           <w:text/>
         </w:sdtPr>
+        <w:sdtEndPr/>
         <w:sdtContent>
           <w:r>
             <w:t xml:space="preserve">  </w:t>
@@ -3119,7 +3160,6 @@
           </w:r>
         </w:sdtContent>
       </w:sdt>
-      <w:permEnd w:id="2084199269"/>
       <w:r>
         <w:t xml:space="preserve">   </w:t>
       </w:r>
@@ -3169,11 +3209,7 @@
         <w:t xml:space="preserve">.  </w:t>
       </w:r>
       <w:r>
-        <w:t xml:space="preserve">The system must </w:t>
-      </w:r>
-      <w:r>
-        <w:lastRenderedPageBreak/>
-        <w:t xml:space="preserve">store the following data: a </w:t>
+        <w:t xml:space="preserve">The system must store the following data: a </w:t>
       </w:r>
       <w:r>
         <w:rPr>
@@ -3335,7 +3371,6 @@
         <w:t xml:space="preserve"> or not. </w:t>
       </w:r>
     </w:p>
-    <w:permStart w:id="1789663349" w:edGrp="everyone"/>
     <w:p>
       <w:pPr>
         <w:pStyle w:val="Comment-Grader"/>
@@ -3350,6 +3385,7 @@
           <w15:appearance w15:val="hidden"/>
           <w:text/>
         </w:sdtPr>
+        <w:sdtEndPr/>
         <w:sdtContent>
           <w:r>
             <w:t xml:space="preserve">  </w:t>
@@ -3362,7 +3398,6 @@
           </w:r>
         </w:sdtContent>
       </w:sdt>
-      <w:permEnd w:id="1789663349"/>
       <w:r>
         <w:t xml:space="preserve">   </w:t>
       </w:r>
@@ -3469,7 +3504,6 @@
         <w:t>”.</w:t>
       </w:r>
     </w:p>
-    <w:permStart w:id="1472210995" w:edGrp="everyone"/>
     <w:p>
       <w:pPr>
         <w:pStyle w:val="Comment-Grader"/>
@@ -3484,6 +3518,7 @@
           <w15:appearance w15:val="hidden"/>
           <w:text/>
         </w:sdtPr>
+        <w:sdtEndPr/>
         <w:sdtContent>
           <w:r>
             <w:t xml:space="preserve">  </w:t>
@@ -3496,7 +3531,6 @@
           </w:r>
         </w:sdtContent>
       </w:sdt>
-      <w:permEnd w:id="1472210995"/>
       <w:r>
         <w:t xml:space="preserve">    </w:t>
       </w:r>
@@ -3547,7 +3581,6 @@
         <w:t>.</w:t>
       </w:r>
     </w:p>
-    <w:permStart w:id="1506941238" w:edGrp="everyone"/>
     <w:p>
       <w:pPr>
         <w:pStyle w:val="Comment-Grader"/>
@@ -3562,6 +3595,7 @@
           <w15:appearance w15:val="hidden"/>
           <w:text/>
         </w:sdtPr>
+        <w:sdtEndPr/>
         <w:sdtContent>
           <w:r>
             <w:t xml:space="preserve">  </w:t>
@@ -3574,7 +3608,6 @@
           </w:r>
         </w:sdtContent>
       </w:sdt>
-      <w:permEnd w:id="1506941238"/>
       <w:r>
         <w:t xml:space="preserve">    </w:t>
       </w:r>
@@ -3593,7 +3626,6 @@
         <w:rPr>
           <w:rFonts w:cstheme="majorHAnsi"/>
         </w:rPr>
-        <w:lastRenderedPageBreak/>
         <w:t>MANDATORY</w:t>
       </w:r>
       <w:r>
@@ -3713,7 +3745,6 @@
         <w:t>require confirmation.</w:t>
       </w:r>
     </w:p>
-    <w:permStart w:id="877278202" w:edGrp="everyone"/>
     <w:p>
       <w:pPr>
         <w:pStyle w:val="Comment-Grader"/>
@@ -3728,13 +3759,13 @@
           <w15:appearance w15:val="hidden"/>
           <w:text/>
         </w:sdtPr>
+        <w:sdtEndPr/>
         <w:sdtContent>
           <w:r>
             <w:t xml:space="preserve">    </w:t>
           </w:r>
         </w:sdtContent>
       </w:sdt>
-      <w:permEnd w:id="877278202"/>
     </w:p>
     <w:p>
       <w:pPr>
@@ -3798,7 +3829,6 @@
         <w:t xml:space="preserve"> Both operations require confirmation.</w:t>
       </w:r>
     </w:p>
-    <w:permStart w:id="793719138" w:edGrp="everyone"/>
     <w:p>
       <w:pPr>
         <w:pStyle w:val="Comment-Grader"/>
@@ -3813,13 +3843,13 @@
           <w15:appearance w15:val="hidden"/>
           <w:text/>
         </w:sdtPr>
+        <w:sdtEndPr/>
         <w:sdtContent>
           <w:r>
             <w:t xml:space="preserve">    </w:t>
           </w:r>
         </w:sdtContent>
       </w:sdt>
-      <w:permEnd w:id="793719138"/>
       <w:r>
         <w:t xml:space="preserve">   </w:t>
       </w:r>
@@ -3883,7 +3913,6 @@
         <w:t>operations require confirmation.</w:t>
       </w:r>
     </w:p>
-    <w:permStart w:id="1433148399" w:edGrp="everyone"/>
     <w:p>
       <w:pPr>
         <w:pStyle w:val="Comment-Grader"/>
@@ -3898,13 +3927,13 @@
           <w15:appearance w15:val="hidden"/>
           <w:text/>
         </w:sdtPr>
+        <w:sdtEndPr/>
         <w:sdtContent>
           <w:r>
             <w:t xml:space="preserve">    </w:t>
           </w:r>
         </w:sdtContent>
       </w:sdt>
-      <w:permEnd w:id="1433148399"/>
       <w:r>
         <w:t xml:space="preserve">   </w:t>
       </w:r>
@@ -3957,7 +3986,6 @@
         <w:t>); the services must be promoted in every page as little intrusively as possible.</w:t>
       </w:r>
     </w:p>
-    <w:permStart w:id="1002920657" w:edGrp="everyone"/>
     <w:p>
       <w:pPr>
         <w:pStyle w:val="Comment-Grader"/>
@@ -3972,6 +4000,7 @@
           <w15:appearance w15:val="hidden"/>
           <w:text/>
         </w:sdtPr>
+        <w:sdtEndPr/>
         <w:sdtContent>
           <w:r>
             <w:t xml:space="preserve">  </w:t>
@@ -3984,7 +4013,6 @@
           </w:r>
         </w:sdtContent>
       </w:sdt>
-      <w:permEnd w:id="1002920657"/>
       <w:r>
         <w:t xml:space="preserve">   </w:t>
       </w:r>
@@ -4046,7 +4074,6 @@
         <w:rPr>
           <w:rFonts w:cstheme="majorHAnsi"/>
         </w:rPr>
-        <w:lastRenderedPageBreak/>
         <w:t>Managerial requirements</w:t>
       </w:r>
     </w:p>
@@ -4058,7 +4085,6 @@
         <w:t>Provide a link to your planning dashboard in GitHub to review the tasks, their current status, and your schedule.</w:t>
       </w:r>
     </w:p>
-    <w:permStart w:id="1902000534" w:edGrp="everyone"/>
     <w:p>
       <w:pPr>
         <w:pStyle w:val="Comment-Grader"/>
@@ -4073,13 +4099,13 @@
           <w15:appearance w15:val="hidden"/>
           <w:text/>
         </w:sdtPr>
+        <w:sdtEndPr/>
         <w:sdtContent>
           <w:r>
             <w:t xml:space="preserve">    </w:t>
           </w:r>
         </w:sdtContent>
       </w:sdt>
-      <w:permEnd w:id="1902000534"/>
       <w:r>
         <w:t xml:space="preserve">  </w:t>
       </w:r>
@@ -4098,7 +4124,6 @@
         <w:rPr>
           <w:rFonts w:cstheme="majorHAnsi"/>
         </w:rPr>
-        <w:lastRenderedPageBreak/>
         <w:t>MANDATORY</w:t>
       </w:r>
       <w:r>
@@ -4142,7 +4167,6 @@
         <w:t xml:space="preserve">Create appropriate indexes for your entities, if required. </w:t>
       </w:r>
     </w:p>
-    <w:permStart w:id="47063208" w:edGrp="everyone"/>
     <w:p>
       <w:pPr>
         <w:pStyle w:val="Comment-Grader"/>
@@ -4157,13 +4181,13 @@
           <w15:appearance w15:val="hidden"/>
           <w:text/>
         </w:sdtPr>
+        <w:sdtEndPr/>
         <w:sdtContent>
           <w:r>
             <w:t xml:space="preserve">    </w:t>
           </w:r>
         </w:sdtContent>
       </w:sdt>
-      <w:permEnd w:id="47063208"/>
       <w:r>
         <w:t xml:space="preserve">   </w:t>
       </w:r>
@@ -4237,7 +4261,6 @@
         <w:t>.</w:t>
       </w:r>
     </w:p>
-    <w:permStart w:id="759059702" w:edGrp="everyone"/>
     <w:p>
       <w:pPr>
         <w:pStyle w:val="Comment-Grader"/>
@@ -4252,13 +4275,13 @@
           <w15:appearance w15:val="hidden"/>
           <w:text/>
         </w:sdtPr>
+        <w:sdtEndPr/>
         <w:sdtContent>
           <w:r>
             <w:t xml:space="preserve">    </w:t>
           </w:r>
         </w:sdtContent>
       </w:sdt>
-      <w:permEnd w:id="759059702"/>
       <w:r>
         <w:t xml:space="preserve">  </w:t>
       </w:r>
@@ -4288,7 +4311,6 @@
         <w:t xml:space="preserve">  </w:t>
       </w:r>
     </w:p>
-    <w:permStart w:id="1340033691" w:edGrp="everyone"/>
     <w:p>
       <w:pPr>
         <w:pStyle w:val="Comment-Grader"/>
@@ -4303,13 +4325,13 @@
           <w15:appearance w15:val="hidden"/>
           <w:text/>
         </w:sdtPr>
+        <w:sdtEndPr/>
         <w:sdtContent>
           <w:r>
             <w:t xml:space="preserve">    </w:t>
           </w:r>
         </w:sdtContent>
       </w:sdt>
-      <w:permEnd w:id="1340033691"/>
       <w:r>
         <w:t xml:space="preserve">   </w:t>
       </w:r>
@@ -4322,7 +4344,6 @@
         <w:t xml:space="preserve">Produce a testing report. </w:t>
       </w:r>
     </w:p>
-    <w:permStart w:id="867524682" w:edGrp="everyone"/>
     <w:p>
       <w:pPr>
         <w:pStyle w:val="Comment-Grader"/>
@@ -4337,13 +4358,13 @@
           <w15:appearance w15:val="hidden"/>
           <w:text/>
         </w:sdtPr>
+        <w:sdtEndPr/>
         <w:sdtContent>
           <w:r>
             <w:t xml:space="preserve">    </w:t>
           </w:r>
         </w:sdtContent>
       </w:sdt>
-      <w:permEnd w:id="867524682"/>
       <w:r>
         <w:t xml:space="preserve">   </w:t>
       </w:r>
@@ -4367,7 +4388,6 @@
         <w:rPr>
           <w:rFonts w:cstheme="majorHAnsi"/>
         </w:rPr>
-        <w:lastRenderedPageBreak/>
         <w:t>SUPPLEMENTARY I</w:t>
       </w:r>
       <w:r>
@@ -4494,7 +4514,6 @@
         <w:t>.</w:t>
       </w:r>
     </w:p>
-    <w:permStart w:id="322599070" w:edGrp="everyone"/>
     <w:p>
       <w:pPr>
         <w:pStyle w:val="Comment-Grader"/>
@@ -4509,6 +4528,7 @@
           <w15:appearance w15:val="hidden"/>
           <w:text/>
         </w:sdtPr>
+        <w:sdtEndPr/>
         <w:sdtContent>
           <w:r>
             <w:t xml:space="preserve">  </w:t>
@@ -4521,7 +4541,6 @@
           </w:r>
         </w:sdtContent>
       </w:sdt>
-      <w:permEnd w:id="322599070"/>
       <w:r>
         <w:t xml:space="preserve">      </w:t>
       </w:r>
@@ -4573,7 +4592,6 @@
         <w:t>Produce a report on what you knew about the architecture of a WIS before this subject. </w:t>
       </w:r>
     </w:p>
-    <w:permStart w:id="1262108067" w:edGrp="everyone"/>
     <w:p>
       <w:pPr>
         <w:pStyle w:val="Comment-Grader"/>
@@ -4588,6 +4606,7 @@
           <w15:appearance w15:val="hidden"/>
           <w:text/>
         </w:sdtPr>
+        <w:sdtEndPr/>
         <w:sdtContent>
           <w:r>
             <w:t xml:space="preserve">  </w:t>
@@ -4600,7 +4619,6 @@
           </w:r>
         </w:sdtContent>
       </w:sdt>
-      <w:permEnd w:id="1262108067"/>
       <w:r>
         <w:t xml:space="preserve">   </w:t>
       </w:r>
@@ -4613,7 +4631,6 @@
         <w:t>Produce a report on what you knew about testing a WIS before this subject. </w:t>
       </w:r>
     </w:p>
-    <w:permStart w:id="2072198547" w:edGrp="everyone"/>
     <w:p>
       <w:pPr>
         <w:pStyle w:val="Comment-Grader"/>
@@ -4628,6 +4645,7 @@
           <w15:appearance w15:val="hidden"/>
           <w:text/>
         </w:sdtPr>
+        <w:sdtEndPr/>
         <w:sdtContent>
           <w:r>
             <w:t xml:space="preserve">  </w:t>
@@ -4640,7 +4658,6 @@
           </w:r>
         </w:sdtContent>
       </w:sdt>
-      <w:permEnd w:id="2072198547"/>
       <w:r>
         <w:t xml:space="preserve">  </w:t>
       </w:r>
@@ -4668,7 +4685,6 @@
         <w:t>, and you have your development configuration ready to work.</w:t>
       </w:r>
     </w:p>
-    <w:permStart w:id="893265149" w:edGrp="everyone"/>
     <w:p>
       <w:pPr>
         <w:pStyle w:val="Comment-Grader"/>
@@ -4683,6 +4699,7 @@
           <w15:appearance w15:val="hidden"/>
           <w:text/>
         </w:sdtPr>
+        <w:sdtEndPr/>
         <w:sdtContent>
           <w:r>
             <w:t xml:space="preserve">  </w:t>
@@ -4695,7 +4712,6 @@
           </w:r>
         </w:sdtContent>
       </w:sdt>
-      <w:permEnd w:id="893265149"/>
       <w:r>
         <w:t xml:space="preserve">   </w:t>
       </w:r>
@@ -4714,7 +4730,6 @@
         <w:rPr>
           <w:rFonts w:cstheme="majorHAnsi"/>
         </w:rPr>
-        <w:lastRenderedPageBreak/>
         <w:t>SUPPLEMENTARY I</w:t>
       </w:r>
       <w:r>
@@ -4788,7 +4803,6 @@
         <w:t>, which must be initialised to “EUR”, “USD”, and “GBP”. </w:t>
       </w:r>
     </w:p>
-    <w:permStart w:id="1208632185" w:edGrp="everyone"/>
     <w:p>
       <w:pPr>
         <w:pStyle w:val="Comment-Grader"/>
@@ -4803,13 +4817,13 @@
           <w15:appearance w15:val="hidden"/>
           <w:text/>
         </w:sdtPr>
+        <w:sdtEndPr/>
         <w:sdtContent>
           <w:r>
             <w:t xml:space="preserve">    </w:t>
           </w:r>
         </w:sdtContent>
       </w:sdt>
-      <w:permEnd w:id="1208632185"/>
       <w:r>
         <w:t xml:space="preserve">     </w:t>
       </w:r>
@@ -4924,7 +4938,6 @@
         <w:t>verage, minimum, maximum, and standard deviation of the number of reviews posted over the last 10 weeks.</w:t>
       </w:r>
     </w:p>
-    <w:permStart w:id="230453759" w:edGrp="everyone"/>
     <w:p>
       <w:pPr>
         <w:pStyle w:val="Comment-Grader"/>
@@ -4939,6 +4952,7 @@
           <w15:appearance w15:val="hidden"/>
           <w:text/>
         </w:sdtPr>
+        <w:sdtEndPr/>
         <w:sdtContent>
           <w:r>
             <w:t xml:space="preserve">  </w:t>
@@ -4951,7 +4965,6 @@
           </w:r>
         </w:sdtContent>
       </w:sdt>
-      <w:permEnd w:id="230453759"/>
       <w:r>
         <w:t xml:space="preserve">   </w:t>
       </w:r>
@@ -5059,7 +5072,6 @@
         <w:t>. </w:t>
       </w:r>
     </w:p>
-    <w:permStart w:id="732176783" w:edGrp="everyone"/>
     <w:p>
       <w:pPr>
         <w:pStyle w:val="Comment-Grader"/>
@@ -5074,6 +5086,7 @@
           <w15:appearance w15:val="hidden"/>
           <w:text/>
         </w:sdtPr>
+        <w:sdtEndPr/>
         <w:sdtContent>
           <w:r>
             <w:t xml:space="preserve">  </w:t>
@@ -5086,7 +5099,6 @@
           </w:r>
         </w:sdtContent>
       </w:sdt>
-      <w:permEnd w:id="732176783"/>
       <w:r>
         <w:t xml:space="preserve">    </w:t>
       </w:r>
@@ -5106,7 +5118,6 @@
         <w:rPr>
           <w:rFonts w:cstheme="majorHAnsi"/>
         </w:rPr>
-        <w:lastRenderedPageBreak/>
         <w:t>SUPPLEMENTARY I</w:t>
       </w:r>
       <w:r>
@@ -5219,7 +5230,6 @@
         <w:t>the services.</w:t>
       </w:r>
     </w:p>
-    <w:permStart w:id="1985440427" w:edGrp="everyone"/>
     <w:p>
       <w:pPr>
         <w:pStyle w:val="Comment-Grader"/>
@@ -5234,13 +5244,13 @@
           <w15:appearance w15:val="hidden"/>
           <w:text/>
         </w:sdtPr>
+        <w:sdtEndPr/>
         <w:sdtContent>
           <w:r>
             <w:t xml:space="preserve">    </w:t>
           </w:r>
         </w:sdtContent>
       </w:sdt>
-      <w:permEnd w:id="1985440427"/>
       <w:r>
         <w:t xml:space="preserve">   </w:t>
       </w:r>
@@ -5318,7 +5328,6 @@
         <w:t>This operation requires a confirmation since reviews cannot be updated or deleted.</w:t>
       </w:r>
     </w:p>
-    <w:permStart w:id="1070278833" w:edGrp="everyone"/>
     <w:p>
       <w:pPr>
         <w:pStyle w:val="Comment-Grader"/>
@@ -5333,13 +5342,13 @@
           <w15:appearance w15:val="hidden"/>
           <w:text/>
         </w:sdtPr>
+        <w:sdtEndPr/>
         <w:sdtContent>
           <w:r>
             <w:t xml:space="preserve">    </w:t>
           </w:r>
         </w:sdtContent>
       </w:sdt>
-      <w:permEnd w:id="1070278833"/>
       <w:r>
         <w:t xml:space="preserve">   </w:t>
       </w:r>
@@ -5394,7 +5403,6 @@
         <w:t>Update the system configuration. </w:t>
       </w:r>
     </w:p>
-    <w:permStart w:id="1694506261" w:edGrp="everyone"/>
     <w:p>
       <w:pPr>
         <w:pStyle w:val="Comment-Grader"/>
@@ -5409,13 +5417,13 @@
           <w15:appearance w15:val="hidden"/>
           <w:text/>
         </w:sdtPr>
+        <w:sdtEndPr/>
         <w:sdtContent>
           <w:r>
             <w:t xml:space="preserve">    </w:t>
           </w:r>
         </w:sdtContent>
       </w:sdt>
-      <w:permEnd w:id="1694506261"/>
       <w:r>
         <w:t xml:space="preserve">   </w:t>
       </w:r>
@@ -5473,7 +5481,6 @@
         <w:t xml:space="preserve">. </w:t>
       </w:r>
     </w:p>
-    <w:permStart w:id="2084703222" w:edGrp="everyone"/>
     <w:p>
       <w:pPr>
         <w:pStyle w:val="Comment-Grader"/>
@@ -5488,13 +5495,13 @@
           <w15:appearance w15:val="hidden"/>
           <w:text/>
         </w:sdtPr>
+        <w:sdtEndPr/>
         <w:sdtContent>
           <w:r>
             <w:t xml:space="preserve">    </w:t>
           </w:r>
         </w:sdtContent>
       </w:sdt>
-      <w:permEnd w:id="2084703222"/>
       <w:r>
         <w:t xml:space="preserve">   </w:t>
       </w:r>
@@ -5544,7 +5551,6 @@
         <w:t>. </w:t>
       </w:r>
     </w:p>
-    <w:permStart w:id="2120495563" w:edGrp="everyone"/>
     <w:p>
       <w:pPr>
         <w:pStyle w:val="Comment-Grader"/>
@@ -5559,13 +5565,13 @@
           <w15:appearance w15:val="hidden"/>
           <w:text/>
         </w:sdtPr>
+        <w:sdtEndPr/>
         <w:sdtContent>
           <w:r>
             <w:t xml:space="preserve">    </w:t>
           </w:r>
         </w:sdtContent>
       </w:sdt>
-      <w:permEnd w:id="2120495563"/>
       <w:r>
         <w:t xml:space="preserve">   </w:t>
       </w:r>
@@ -5606,11 +5612,7 @@
         <w:t xml:space="preserve">.  </w:t>
       </w:r>
       <w:r>
-        <w:t xml:space="preserve">Internally, all </w:t>
-      </w:r>
-      <w:r>
-        <w:lastRenderedPageBreak/>
-        <w:t xml:space="preserve">moments must be stored in GMT format.  </w:t>
+        <w:t xml:space="preserve">Internally, all moments must be stored in GMT format.  </w:t>
       </w:r>
       <w:r>
         <w:t xml:space="preserve">This requirement must be fulfilled in this and every </w:t>
@@ -5628,7 +5630,6 @@
         <w:t xml:space="preserve">. </w:t>
       </w:r>
     </w:p>
-    <w:permStart w:id="422514435" w:edGrp="everyone"/>
     <w:p>
       <w:pPr>
         <w:pStyle w:val="Comment-Grader"/>
@@ -5643,13 +5644,13 @@
           <w15:appearance w15:val="hidden"/>
           <w:text/>
         </w:sdtPr>
+        <w:sdtEndPr/>
         <w:sdtContent>
           <w:r>
             <w:t xml:space="preserve">    </w:t>
           </w:r>
         </w:sdtContent>
       </w:sdt>
-      <w:permEnd w:id="422514435"/>
     </w:p>
     <w:p>
       <w:pPr>
@@ -5722,7 +5723,6 @@
         <w:t>.</w:t>
       </w:r>
     </w:p>
-    <w:permStart w:id="433923951" w:edGrp="everyone"/>
     <w:p>
       <w:pPr>
         <w:pStyle w:val="Comment-Grader"/>
@@ -5737,13 +5737,13 @@
           <w15:appearance w15:val="hidden"/>
           <w:text/>
         </w:sdtPr>
+        <w:sdtEndPr/>
         <w:sdtContent>
           <w:r>
             <w:t xml:space="preserve">    </w:t>
           </w:r>
         </w:sdtContent>
       </w:sdt>
-      <w:permEnd w:id="433923951"/>
       <w:r>
         <w:t xml:space="preserve">     </w:t>
       </w:r>
@@ -5756,7 +5756,6 @@
         <w:pStyle w:val="Ttulo1"/>
       </w:pPr>
       <w:r>
-        <w:lastRenderedPageBreak/>
         <w:t>SUPPLEMENTARY I</w:t>
       </w:r>
       <w:r>
@@ -5878,7 +5877,6 @@
         <w:t>report on the results.</w:t>
       </w:r>
     </w:p>
-    <w:permStart w:id="1465547332" w:edGrp="everyone"/>
     <w:p>
       <w:pPr>
         <w:pStyle w:val="Comment-Grader"/>
@@ -5893,13 +5891,13 @@
           <w15:appearance w15:val="hidden"/>
           <w:text/>
         </w:sdtPr>
+        <w:sdtEndPr/>
         <w:sdtContent>
           <w:r>
             <w:t xml:space="preserve">    </w:t>
           </w:r>
         </w:sdtContent>
       </w:sdt>
-      <w:permEnd w:id="1465547332"/>
       <w:r>
         <w:t xml:space="preserve">  </w:t>
       </w:r>
@@ -5926,7 +5924,6 @@
         <w:t>Produce a lint report.</w:t>
       </w:r>
     </w:p>
-    <w:permStart w:id="2056024124" w:edGrp="everyone"/>
     <w:p>
       <w:pPr>
         <w:pStyle w:val="Comment-Grader"/>
@@ -5941,13 +5938,13 @@
           <w15:appearance w15:val="hidden"/>
           <w:text/>
         </w:sdtPr>
+        <w:sdtEndPr/>
         <w:sdtContent>
           <w:r>
             <w:t xml:space="preserve">    </w:t>
           </w:r>
         </w:sdtContent>
       </w:sdt>
-      <w:permEnd w:id="2056024124"/>
       <w:r>
         <w:t xml:space="preserve">          </w:t>
       </w:r>
@@ -5971,7 +5968,6 @@
         <w:rPr>
           <w:rFonts w:cstheme="majorHAnsi"/>
         </w:rPr>
-        <w:lastRenderedPageBreak/>
         <w:t>SUPPLEMENTARY II</w:t>
       </w:r>
       <w:r>
@@ -6115,7 +6111,6 @@
         <w:t>Produce an analysis report.</w:t>
       </w:r>
     </w:p>
-    <w:permStart w:id="358632476" w:edGrp="everyone"/>
     <w:p>
       <w:pPr>
         <w:pStyle w:val="Comment-Grader"/>
@@ -6130,6 +6125,7 @@
           <w15:appearance w15:val="hidden"/>
           <w:text/>
         </w:sdtPr>
+        <w:sdtEndPr/>
         <w:sdtContent>
           <w:r>
             <w:t xml:space="preserve">  </w:t>
@@ -6142,7 +6138,6 @@
           </w:r>
         </w:sdtContent>
       </w:sdt>
-      <w:permEnd w:id="358632476"/>
       <w:r>
         <w:t xml:space="preserve">   </w:t>
       </w:r>
@@ -6155,7 +6150,6 @@
         <w:t>Produce a planning and progress report.</w:t>
       </w:r>
     </w:p>
-    <w:permStart w:id="1731732844" w:edGrp="everyone"/>
     <w:p>
       <w:pPr>
         <w:pStyle w:val="Comment-Grader"/>
@@ -6170,6 +6164,7 @@
           <w15:appearance w15:val="hidden"/>
           <w:text/>
         </w:sdtPr>
+        <w:sdtEndPr/>
         <w:sdtContent>
           <w:r>
             <w:t xml:space="preserve">  </w:t>
@@ -6182,7 +6177,6 @@
           </w:r>
         </w:sdtContent>
       </w:sdt>
-      <w:permEnd w:id="1731732844"/>
       <w:r>
         <w:t xml:space="preserve">   </w:t>
       </w:r>
@@ -6207,7 +6201,6 @@
         <w:rPr>
           <w:rFonts w:cstheme="majorHAnsi"/>
         </w:rPr>
-        <w:lastRenderedPageBreak/>
         <w:t>SUPPLEMENTARY II</w:t>
       </w:r>
       <w:r>
@@ -6397,7 +6390,6 @@
         <w:t xml:space="preserve"> (in the past) to indicate whether the passenger is still banned or if the prohibition has been lifted. </w:t>
       </w:r>
     </w:p>
-    <w:permStart w:id="1815554783" w:edGrp="everyone"/>
     <w:p>
       <w:pPr>
         <w:pStyle w:val="Comment-Grader"/>
@@ -6412,6 +6404,7 @@
           <w15:appearance w15:val="hidden"/>
           <w:text/>
         </w:sdtPr>
+        <w:sdtEndPr/>
         <w:sdtContent>
           <w:r>
             <w:t xml:space="preserve">  </w:t>
@@ -6424,7 +6417,6 @@
           </w:r>
         </w:sdtContent>
       </w:sdt>
-      <w:permEnd w:id="1815554783"/>
       <w:r>
         <w:t xml:space="preserve"> </w:t>
       </w:r>
@@ -6492,7 +6484,6 @@
         <w:t>pay-per-use services!  This requirement must be fulfilled in this and every other group or individual deliverable for it to be considered satisfied. </w:t>
       </w:r>
     </w:p>
-    <w:permStart w:id="1408045569" w:edGrp="everyone"/>
     <w:p>
       <w:pPr>
         <w:pStyle w:val="Comment-Grader"/>
@@ -6507,13 +6498,13 @@
           <w15:appearance w15:val="hidden"/>
           <w:text/>
         </w:sdtPr>
+        <w:sdtEndPr/>
         <w:sdtContent>
           <w:r>
             <w:t xml:space="preserve">    </w:t>
           </w:r>
         </w:sdtContent>
       </w:sdt>
-      <w:permEnd w:id="1408045569"/>
       <w:r>
         <w:t xml:space="preserve">  </w:t>
       </w:r>
@@ -6568,7 +6559,6 @@
         <w:t>Produce an analysis report.</w:t>
       </w:r>
     </w:p>
-    <w:permStart w:id="1362912911" w:edGrp="everyone"/>
     <w:p>
       <w:pPr>
         <w:pStyle w:val="Comment-Grader"/>
@@ -6583,6 +6573,7 @@
           <w15:appearance w15:val="hidden"/>
           <w:text/>
         </w:sdtPr>
+        <w:sdtEndPr/>
         <w:sdtContent>
           <w:r>
             <w:t xml:space="preserve">  </w:t>
@@ -6595,7 +6586,6 @@
           </w:r>
         </w:sdtContent>
       </w:sdt>
-      <w:permEnd w:id="1362912911"/>
       <w:r>
         <w:t xml:space="preserve">   </w:t>
       </w:r>
@@ -6608,7 +6598,6 @@
         <w:t>Produce a planning and progress report.</w:t>
       </w:r>
     </w:p>
-    <w:permStart w:id="2031892606" w:edGrp="everyone"/>
     <w:p>
       <w:pPr>
         <w:pStyle w:val="Comment-Grader"/>
@@ -6623,6 +6612,7 @@
           <w15:appearance w15:val="hidden"/>
           <w:text/>
         </w:sdtPr>
+        <w:sdtEndPr/>
         <w:sdtContent>
           <w:r>
             <w:t xml:space="preserve">  </w:t>
@@ -6635,7 +6625,6 @@
           </w:r>
         </w:sdtContent>
       </w:sdt>
-      <w:permEnd w:id="2031892606"/>
       <w:r>
         <w:t xml:space="preserve">  </w:t>
       </w:r>
@@ -6654,7 +6643,6 @@
         <w:rPr>
           <w:rFonts w:cstheme="majorHAnsi"/>
         </w:rPr>
-        <w:lastRenderedPageBreak/>
         <w:t>SUPPLEMENTARY II</w:t>
       </w:r>
       <w:r>
@@ -6817,7 +6805,6 @@
         <w:t>.</w:t>
       </w:r>
     </w:p>
-    <w:permStart w:id="991234116" w:edGrp="everyone"/>
     <w:p>
       <w:pPr>
         <w:pStyle w:val="Comment-Grader"/>
@@ -6832,13 +6819,13 @@
           <w15:appearance w15:val="hidden"/>
           <w:text/>
         </w:sdtPr>
+        <w:sdtEndPr/>
         <w:sdtContent>
           <w:r>
             <w:t xml:space="preserve">    </w:t>
           </w:r>
         </w:sdtContent>
       </w:sdt>
-      <w:permEnd w:id="991234116"/>
       <w:r>
         <w:t xml:space="preserve">   </w:t>
       </w:r>
@@ -6895,7 +6882,6 @@
         <w:t>.</w:t>
       </w:r>
     </w:p>
-    <w:permStart w:id="745096751" w:edGrp="everyone"/>
     <w:p>
       <w:pPr>
         <w:pStyle w:val="Comment-Grader"/>
@@ -6910,13 +6896,13 @@
           <w15:appearance w15:val="hidden"/>
           <w:text/>
         </w:sdtPr>
+        <w:sdtEndPr/>
         <w:sdtContent>
           <w:r>
             <w:t xml:space="preserve">    </w:t>
           </w:r>
         </w:sdtContent>
       </w:sdt>
-      <w:permEnd w:id="745096751"/>
       <w:r>
         <w:t xml:space="preserve">   </w:t>
       </w:r>
@@ -7352,7 +7338,6 @@
         <w:t>group or individual deliverables for it to be considered valid.</w:t>
       </w:r>
     </w:p>
-    <w:permStart w:id="361393539" w:edGrp="everyone"/>
     <w:p>
       <w:pPr>
         <w:pStyle w:val="Comment-Grader"/>
@@ -7367,13 +7352,13 @@
           <w15:appearance w15:val="hidden"/>
           <w:text/>
         </w:sdtPr>
+        <w:sdtEndPr/>
         <w:sdtContent>
           <w:r>
             <w:t xml:space="preserve">    </w:t>
           </w:r>
         </w:sdtContent>
       </w:sdt>
-      <w:permEnd w:id="361393539"/>
       <w:r>
         <w:t xml:space="preserve">  </w:t>
       </w:r>
@@ -7389,7 +7374,6 @@
         <w:rPr>
           <w:rFonts w:cstheme="majorHAnsi"/>
         </w:rPr>
-        <w:lastRenderedPageBreak/>
         <w:t>Testing requirements </w:t>
       </w:r>
     </w:p>
@@ -7426,7 +7410,6 @@
         <w:t>Produce an analysis report.</w:t>
       </w:r>
     </w:p>
-    <w:permStart w:id="833295285" w:edGrp="everyone"/>
     <w:p>
       <w:pPr>
         <w:pStyle w:val="Comment-Grader"/>
@@ -7441,13 +7424,19 @@
           <w15:appearance w15:val="hidden"/>
           <w:text/>
         </w:sdtPr>
+        <w:sdtEndPr/>
         <w:sdtContent>
           <w:r>
-            <w:t xml:space="preserve">    </w:t>
+            <w:t xml:space="preserve">  </w:t>
+          </w:r>
+          <w:r>
+            <w:t>X</w:t>
+          </w:r>
+          <w:r>
+            <w:t xml:space="preserve">  </w:t>
           </w:r>
         </w:sdtContent>
       </w:sdt>
-      <w:permEnd w:id="833295285"/>
       <w:r>
         <w:t xml:space="preserve">   </w:t>
       </w:r>
@@ -7460,7 +7449,6 @@
         <w:t>Produce a planning and progress report.</w:t>
       </w:r>
     </w:p>
-    <w:permStart w:id="1514348030" w:edGrp="everyone"/>
     <w:p>
       <w:pPr>
         <w:pStyle w:val="Comment-Grader"/>
@@ -7475,13 +7463,13 @@
           <w15:appearance w15:val="hidden"/>
           <w:text/>
         </w:sdtPr>
+        <w:sdtEndPr/>
         <w:sdtContent>
           <w:r>
             <w:t xml:space="preserve">    </w:t>
           </w:r>
         </w:sdtContent>
       </w:sdt>
-      <w:permEnd w:id="1514348030"/>
       <w:r>
         <w:t xml:space="preserve">     </w:t>
       </w:r>
@@ -7503,7 +7491,6 @@
         <w:rPr>
           <w:rFonts w:cstheme="majorHAnsi"/>
         </w:rPr>
-        <w:lastRenderedPageBreak/>
         <w:t>SUPPLEMENTARY II</w:t>
       </w:r>
       <w:r>
@@ -7634,7 +7621,6 @@
         <w:t>is properly mocked.</w:t>
       </w:r>
     </w:p>
-    <w:permStart w:id="2092566320" w:edGrp="everyone"/>
     <w:p>
       <w:pPr>
         <w:pStyle w:val="Comment-Grader"/>
@@ -7649,13 +7635,13 @@
           <w15:appearance w15:val="hidden"/>
           <w:text/>
         </w:sdtPr>
+        <w:sdtEndPr/>
         <w:sdtContent>
           <w:r>
             <w:t xml:space="preserve">    </w:t>
           </w:r>
         </w:sdtContent>
       </w:sdt>
-      <w:permEnd w:id="2092566320"/>
       <w:r>
         <w:t xml:space="preserve">  </w:t>
       </w:r>
@@ -7682,7 +7668,6 @@
         <w:t>Produce an analysis report.</w:t>
       </w:r>
     </w:p>
-    <w:permStart w:id="1306342161" w:edGrp="everyone"/>
     <w:p>
       <w:pPr>
         <w:pStyle w:val="Comment-Grader"/>
@@ -7697,13 +7682,13 @@
           <w15:appearance w15:val="hidden"/>
           <w:text/>
         </w:sdtPr>
+        <w:sdtEndPr/>
         <w:sdtContent>
           <w:r>
             <w:t xml:space="preserve">    </w:t>
           </w:r>
         </w:sdtContent>
       </w:sdt>
-      <w:permEnd w:id="1306342161"/>
       <w:r>
         <w:t xml:space="preserve">     </w:t>
       </w:r>
@@ -7716,7 +7701,6 @@
         <w:t>Produce a planning and progress report.</w:t>
       </w:r>
     </w:p>
-    <w:permStart w:id="1978161967" w:edGrp="everyone"/>
     <w:p>
       <w:pPr>
         <w:pStyle w:val="Comment-Grader"/>
@@ -7731,13 +7715,13 @@
           <w15:appearance w15:val="hidden"/>
           <w:text/>
         </w:sdtPr>
+        <w:sdtEndPr/>
         <w:sdtContent>
           <w:r>
             <w:t xml:space="preserve">    </w:t>
           </w:r>
         </w:sdtContent>
       </w:sdt>
-      <w:permEnd w:id="1978161967"/>
       <w:r>
         <w:t xml:space="preserve">      </w:t>
       </w:r>
@@ -11453,6 +11437,7 @@
     <w:rsid w:val="00055A68"/>
     <w:rsid w:val="0009453F"/>
     <w:rsid w:val="000B5C7E"/>
+    <w:rsid w:val="000E411F"/>
     <w:rsid w:val="00105543"/>
     <w:rsid w:val="00117B5F"/>
     <w:rsid w:val="00175D09"/>
@@ -11468,6 +11453,7 @@
     <w:rsid w:val="004123E0"/>
     <w:rsid w:val="00417271"/>
     <w:rsid w:val="004278A4"/>
+    <w:rsid w:val="0044177F"/>
     <w:rsid w:val="00442876"/>
     <w:rsid w:val="00455663"/>
     <w:rsid w:val="004A59FE"/>

</xml_diff>

<commit_message>
docs: :memo: Requisitos y planificacion
</commit_message>
<xml_diff>
--- a/reports/Group/D03/00 - Requirements - Group.docx
+++ b/reports/Group/D03/00 - Requirements - Group.docx
@@ -3730,7 +3730,13 @@
         </w:sdtPr>
         <w:sdtContent>
           <w:r>
-            <w:t xml:space="preserve">    </w:t>
+            <w:t xml:space="preserve">  </w:t>
+          </w:r>
+          <w:r>
+            <w:t>X</w:t>
+          </w:r>
+          <w:r>
+            <w:t xml:space="preserve">  </w:t>
           </w:r>
         </w:sdtContent>
       </w:sdt>
@@ -3815,7 +3821,13 @@
         </w:sdtPr>
         <w:sdtContent>
           <w:r>
-            <w:t xml:space="preserve">    </w:t>
+            <w:t xml:space="preserve">  </w:t>
+          </w:r>
+          <w:r>
+            <w:t>X</w:t>
+          </w:r>
+          <w:r>
+            <w:t xml:space="preserve">  </w:t>
           </w:r>
         </w:sdtContent>
       </w:sdt>
@@ -3900,7 +3912,13 @@
         </w:sdtPr>
         <w:sdtContent>
           <w:r>
-            <w:t xml:space="preserve">    </w:t>
+            <w:t xml:space="preserve">  </w:t>
+          </w:r>
+          <w:r>
+            <w:t>X</w:t>
+          </w:r>
+          <w:r>
+            <w:t xml:space="preserve">  </w:t>
           </w:r>
         </w:sdtContent>
       </w:sdt>
@@ -4075,7 +4093,13 @@
         </w:sdtPr>
         <w:sdtContent>
           <w:r>
-            <w:t xml:space="preserve">    </w:t>
+            <w:t xml:space="preserve">  </w:t>
+          </w:r>
+          <w:r>
+            <w:t>X</w:t>
+          </w:r>
+          <w:r>
+            <w:t xml:space="preserve">  </w:t>
           </w:r>
         </w:sdtContent>
       </w:sdt>
@@ -4805,7 +4829,13 @@
         </w:sdtPr>
         <w:sdtContent>
           <w:r>
-            <w:t xml:space="preserve">    </w:t>
+            <w:t xml:space="preserve">  </w:t>
+          </w:r>
+          <w:r>
+            <w:t>X</w:t>
+          </w:r>
+          <w:r>
+            <w:t xml:space="preserve">  </w:t>
           </w:r>
         </w:sdtContent>
       </w:sdt>
@@ -5236,7 +5266,13 @@
         </w:sdtPr>
         <w:sdtContent>
           <w:r>
-            <w:t xml:space="preserve">    </w:t>
+            <w:t xml:space="preserve">  </w:t>
+          </w:r>
+          <w:r>
+            <w:t>X</w:t>
+          </w:r>
+          <w:r>
+            <w:t xml:space="preserve">  </w:t>
           </w:r>
         </w:sdtContent>
       </w:sdt>
@@ -5335,7 +5371,13 @@
         </w:sdtPr>
         <w:sdtContent>
           <w:r>
-            <w:t xml:space="preserve">    </w:t>
+            <w:t xml:space="preserve">  </w:t>
+          </w:r>
+          <w:r>
+            <w:t>X</w:t>
+          </w:r>
+          <w:r>
+            <w:t xml:space="preserve">  </w:t>
           </w:r>
         </w:sdtContent>
       </w:sdt>
@@ -5411,7 +5453,13 @@
         </w:sdtPr>
         <w:sdtContent>
           <w:r>
-            <w:t xml:space="preserve">    </w:t>
+            <w:t xml:space="preserve">  </w:t>
+          </w:r>
+          <w:r>
+            <w:t>X</w:t>
+          </w:r>
+          <w:r>
+            <w:t xml:space="preserve">  </w:t>
           </w:r>
         </w:sdtContent>
       </w:sdt>
@@ -5490,7 +5538,13 @@
         </w:sdtPr>
         <w:sdtContent>
           <w:r>
-            <w:t xml:space="preserve">    </w:t>
+            <w:t xml:space="preserve">  </w:t>
+          </w:r>
+          <w:r>
+            <w:t>X</w:t>
+          </w:r>
+          <w:r>
+            <w:t xml:space="preserve">  </w:t>
           </w:r>
         </w:sdtContent>
       </w:sdt>
@@ -5645,7 +5699,13 @@
         </w:sdtPr>
         <w:sdtContent>
           <w:r>
-            <w:t xml:space="preserve">    </w:t>
+            <w:t xml:space="preserve">  </w:t>
+          </w:r>
+          <w:r>
+            <w:t>X</w:t>
+          </w:r>
+          <w:r>
+            <w:t xml:space="preserve">  </w:t>
           </w:r>
         </w:sdtContent>
       </w:sdt>
@@ -5739,7 +5799,13 @@
         </w:sdtPr>
         <w:sdtContent>
           <w:r>
-            <w:t xml:space="preserve">    </w:t>
+            <w:t xml:space="preserve">  </w:t>
+          </w:r>
+          <w:r>
+            <w:t>X</w:t>
+          </w:r>
+          <w:r>
+            <w:t xml:space="preserve">  </w:t>
           </w:r>
         </w:sdtContent>
       </w:sdt>
@@ -6912,7 +6978,13 @@
         </w:sdtPr>
         <w:sdtContent>
           <w:r>
-            <w:t xml:space="preserve">    </w:t>
+            <w:t xml:space="preserve">  </w:t>
+          </w:r>
+          <w:r>
+            <w:t>X</w:t>
+          </w:r>
+          <w:r>
+            <w:t xml:space="preserve">  </w:t>
           </w:r>
         </w:sdtContent>
       </w:sdt>
@@ -7443,7 +7515,13 @@
         </w:sdtPr>
         <w:sdtContent>
           <w:r>
-            <w:t xml:space="preserve">    </w:t>
+            <w:t xml:space="preserve">  </w:t>
+          </w:r>
+          <w:r>
+            <w:t>X</w:t>
+          </w:r>
+          <w:r>
+            <w:t xml:space="preserve">  </w:t>
           </w:r>
         </w:sdtContent>
       </w:sdt>
@@ -7477,7 +7555,13 @@
         </w:sdtPr>
         <w:sdtContent>
           <w:r>
-            <w:t xml:space="preserve">    </w:t>
+            <w:t xml:space="preserve">  </w:t>
+          </w:r>
+          <w:r>
+            <w:t>X</w:t>
+          </w:r>
+          <w:r>
+            <w:t xml:space="preserve">  </w:t>
           </w:r>
         </w:sdtContent>
       </w:sdt>
@@ -11449,6 +11533,7 @@
   </w:compat>
   <w:rsids>
     <w:rsidRoot w:val="006B2BEC"/>
+    <w:rsid w:val="00023610"/>
     <w:rsid w:val="00053924"/>
     <w:rsid w:val="00055A68"/>
     <w:rsid w:val="0009453F"/>
@@ -11466,6 +11551,7 @@
     <w:rsid w:val="003C317A"/>
     <w:rsid w:val="0040200D"/>
     <w:rsid w:val="004123E0"/>
+    <w:rsid w:val="00413162"/>
     <w:rsid w:val="00417271"/>
     <w:rsid w:val="004278A4"/>
     <w:rsid w:val="00442876"/>

</xml_diff>